<commit_message>
(forgot to update contents)
</commit_message>
<xml_diff>
--- a/Doku MKN 151.docx
+++ b/Doku MKN 151.docx
@@ -10,6 +10,7 @@
           <w:docPartUnique/>
         </w:docPartObj>
       </w:sdtPr>
+      <w:sdtEndPr/>
       <w:sdtContent>
         <w:p/>
         <w:p>
@@ -189,6 +190,7 @@
                                       <w:dataBinding w:prefixMappings="xmlns:ns0='http://purl.org/dc/elements/1.1/' xmlns:ns1='http://schemas.openxmlformats.org/package/2006/metadata/core-properties' " w:xpath="/ns1:coreProperties[1]/ns0:title[1]" w:storeItemID="{6C3C8BC8-F283-45AE-878A-BAB7291924A1}"/>
                                       <w:text/>
                                     </w:sdtPr>
+                                    <w:sdtEndPr/>
                                     <w:sdtContent>
                                       <w:r>
                                         <w:rPr>
@@ -574,6 +576,7 @@
                                   <w:dataBinding w:prefixMappings="xmlns:ns0='http://purl.org/dc/elements/1.1/' xmlns:ns1='http://schemas.openxmlformats.org/package/2006/metadata/core-properties' " w:xpath="/ns1:coreProperties[1]/ns0:subject[1]" w:storeItemID="{6C3C8BC8-F283-45AE-878A-BAB7291924A1}"/>
                                   <w:text/>
                                 </w:sdtPr>
+                                <w:sdtEndPr/>
                                 <w:sdtContent>
                                   <w:p>
                                     <w:pPr>
@@ -612,6 +615,7 @@
                                   <w:dataBinding w:prefixMappings="xmlns:ns0='http://purl.org/dc/elements/1.1/' xmlns:ns1='http://schemas.openxmlformats.org/package/2006/metadata/core-properties' " w:xpath="/ns1:coreProperties[1]/ns0:creator[1]" w:storeItemID="{6C3C8BC8-F283-45AE-878A-BAB7291924A1}"/>
                                   <w:text/>
                                 </w:sdtPr>
+                                <w:sdtEndPr/>
                                 <w:sdtContent>
                                   <w:p>
                                     <w:pPr>
@@ -831,6 +835,7 @@
                                     <w:calendar w:val="gregorian"/>
                                   </w:date>
                                 </w:sdtPr>
+                                <w:sdtEndPr/>
                                 <w:sdtContent>
                                   <w:p>
                                     <w:pPr>
@@ -990,12 +995,82 @@
           <w:r>
             <w:fldChar w:fldCharType="separate"/>
           </w:r>
-          <w:hyperlink w:anchor="_Toc431133508" w:history="1">
+          <w:hyperlink w:anchor="_Toc431134637" w:history="1">
             <w:r>
               <w:rPr>
                 <w:rStyle w:val="Hyperlink"/>
                 <w:noProof/>
               </w:rPr>
+              <w:t>Vorwort, Allgemeines</w:t>
+            </w:r>
+            <w:r>
+              <w:rPr>
+                <w:noProof/>
+                <w:webHidden/>
+              </w:rPr>
+              <w:tab/>
+            </w:r>
+            <w:r>
+              <w:rPr>
+                <w:noProof/>
+                <w:webHidden/>
+              </w:rPr>
+              <w:fldChar w:fldCharType="begin"/>
+            </w:r>
+            <w:r>
+              <w:rPr>
+                <w:noProof/>
+                <w:webHidden/>
+              </w:rPr>
+              <w:instrText xml:space="preserve"> PAGEREF _Toc431134637 \h </w:instrText>
+            </w:r>
+            <w:r>
+              <w:rPr>
+                <w:noProof/>
+                <w:webHidden/>
+              </w:rPr>
+            </w:r>
+            <w:r>
+              <w:rPr>
+                <w:noProof/>
+                <w:webHidden/>
+              </w:rPr>
+              <w:fldChar w:fldCharType="separate"/>
+            </w:r>
+            <w:r>
+              <w:rPr>
+                <w:noProof/>
+                <w:webHidden/>
+              </w:rPr>
+              <w:t>2</w:t>
+            </w:r>
+            <w:r>
+              <w:rPr>
+                <w:noProof/>
+                <w:webHidden/>
+              </w:rPr>
+              <w:fldChar w:fldCharType="end"/>
+            </w:r>
+          </w:hyperlink>
+        </w:p>
+        <w:p>
+          <w:pPr>
+            <w:pStyle w:val="Verzeichnis1"/>
+            <w:tabs>
+              <w:tab w:val="right" w:leader="dot" w:pos="9062"/>
+            </w:tabs>
+            <w:rPr>
+              <w:rFonts w:eastAsiaTheme="minorEastAsia"/>
+              <w:noProof/>
+              <w:lang w:eastAsia="de-CH"/>
+            </w:rPr>
+          </w:pPr>
+          <w:hyperlink w:anchor="_Toc431134638" w:history="1">
+            <w:r>
+              <w:rPr>
+                <w:rStyle w:val="Hyperlink"/>
+                <w:noProof/>
+              </w:rPr>
               <w:t>Tiers</w:t>
             </w:r>
             <w:r>
@@ -1017,7 +1092,7 @@
                 <w:noProof/>
                 <w:webHidden/>
               </w:rPr>
-              <w:instrText xml:space="preserve"> PAGEREF _Toc431133508 \h </w:instrText>
+              <w:instrText xml:space="preserve"> PAGEREF _Toc431134638 \h </w:instrText>
             </w:r>
             <w:r>
               <w:rPr>
@@ -1060,7 +1135,7 @@
               <w:lang w:eastAsia="de-CH"/>
             </w:rPr>
           </w:pPr>
-          <w:hyperlink w:anchor="_Toc431133509" w:history="1">
+          <w:hyperlink w:anchor="_Toc431134639" w:history="1">
             <w:r>
               <w:rPr>
                 <w:rStyle w:val="Hyperlink"/>
@@ -1087,7 +1162,7 @@
                 <w:noProof/>
                 <w:webHidden/>
               </w:rPr>
-              <w:instrText xml:space="preserve"> PAGEREF _Toc431133509 \h </w:instrText>
+              <w:instrText xml:space="preserve"> PAGEREF _Toc431134639 \h </w:instrText>
             </w:r>
             <w:r>
               <w:rPr>
@@ -1130,7 +1205,7 @@
               <w:lang w:eastAsia="de-CH"/>
             </w:rPr>
           </w:pPr>
-          <w:hyperlink w:anchor="_Toc431133510" w:history="1">
+          <w:hyperlink w:anchor="_Toc431134640" w:history="1">
             <w:r>
               <w:rPr>
                 <w:rStyle w:val="Hyperlink"/>
@@ -1157,7 +1232,7 @@
                 <w:noProof/>
                 <w:webHidden/>
               </w:rPr>
-              <w:instrText xml:space="preserve"> PAGEREF _Toc431133510 \h </w:instrText>
+              <w:instrText xml:space="preserve"> PAGEREF _Toc431134640 \h </w:instrText>
             </w:r>
             <w:r>
               <w:rPr>
@@ -1200,7 +1275,7 @@
               <w:lang w:eastAsia="de-CH"/>
             </w:rPr>
           </w:pPr>
-          <w:hyperlink w:anchor="_Toc431133511" w:history="1">
+          <w:hyperlink w:anchor="_Toc431134641" w:history="1">
             <w:r>
               <w:rPr>
                 <w:rStyle w:val="Hyperlink"/>
@@ -1227,7 +1302,7 @@
                 <w:noProof/>
                 <w:webHidden/>
               </w:rPr>
-              <w:instrText xml:space="preserve"> PAGEREF _Toc431133511 \h </w:instrText>
+              <w:instrText xml:space="preserve"> PAGEREF _Toc431134641 \h </w:instrText>
             </w:r>
             <w:r>
               <w:rPr>
@@ -1270,7 +1345,7 @@
               <w:lang w:eastAsia="de-CH"/>
             </w:rPr>
           </w:pPr>
-          <w:hyperlink w:anchor="_Toc431133512" w:history="1">
+          <w:hyperlink w:anchor="_Toc431134642" w:history="1">
             <w:r>
               <w:rPr>
                 <w:rStyle w:val="Hyperlink"/>
@@ -1297,7 +1372,7 @@
                 <w:noProof/>
                 <w:webHidden/>
               </w:rPr>
-              <w:instrText xml:space="preserve"> PAGEREF _Toc431133512 \h </w:instrText>
+              <w:instrText xml:space="preserve"> PAGEREF _Toc431134642 \h </w:instrText>
             </w:r>
             <w:r>
               <w:rPr>
@@ -1317,7 +1392,7 @@
                 <w:noProof/>
                 <w:webHidden/>
               </w:rPr>
-              <w:t>2</w:t>
+              <w:t>3</w:t>
             </w:r>
             <w:r>
               <w:rPr>
@@ -1340,7 +1415,7 @@
               <w:lang w:eastAsia="de-CH"/>
             </w:rPr>
           </w:pPr>
-          <w:hyperlink w:anchor="_Toc431133513" w:history="1">
+          <w:hyperlink w:anchor="_Toc431134643" w:history="1">
             <w:r>
               <w:rPr>
                 <w:rStyle w:val="Hyperlink"/>
@@ -1367,7 +1442,7 @@
                 <w:noProof/>
                 <w:webHidden/>
               </w:rPr>
-              <w:instrText xml:space="preserve"> PAGEREF _Toc431133513 \h </w:instrText>
+              <w:instrText xml:space="preserve"> PAGEREF _Toc431134643 \h </w:instrText>
             </w:r>
             <w:r>
               <w:rPr>
@@ -1410,7 +1485,7 @@
               <w:lang w:eastAsia="de-CH"/>
             </w:rPr>
           </w:pPr>
-          <w:hyperlink w:anchor="_Toc431133514" w:history="1">
+          <w:hyperlink w:anchor="_Toc431134644" w:history="1">
             <w:r>
               <w:rPr>
                 <w:rStyle w:val="Hyperlink"/>
@@ -1437,7 +1512,7 @@
                 <w:noProof/>
                 <w:webHidden/>
               </w:rPr>
-              <w:instrText xml:space="preserve"> PAGEREF _Toc431133514 \h </w:instrText>
+              <w:instrText xml:space="preserve"> PAGEREF _Toc431134644 \h </w:instrText>
             </w:r>
             <w:r>
               <w:rPr>
@@ -1480,7 +1555,7 @@
               <w:lang w:eastAsia="de-CH"/>
             </w:rPr>
           </w:pPr>
-          <w:hyperlink w:anchor="_Toc431133515" w:history="1">
+          <w:hyperlink w:anchor="_Toc431134645" w:history="1">
             <w:r>
               <w:rPr>
                 <w:rStyle w:val="Hyperlink"/>
@@ -1507,7 +1582,7 @@
                 <w:noProof/>
                 <w:webHidden/>
               </w:rPr>
-              <w:instrText xml:space="preserve"> PAGEREF _Toc431133515 \h </w:instrText>
+              <w:instrText xml:space="preserve"> PAGEREF _Toc431134645 \h </w:instrText>
             </w:r>
             <w:r>
               <w:rPr>
@@ -1550,7 +1625,7 @@
               <w:lang w:eastAsia="de-CH"/>
             </w:rPr>
           </w:pPr>
-          <w:hyperlink w:anchor="_Toc431133516" w:history="1">
+          <w:hyperlink w:anchor="_Toc431134646" w:history="1">
             <w:r>
               <w:rPr>
                 <w:rStyle w:val="Hyperlink"/>
@@ -1577,7 +1652,7 @@
                 <w:noProof/>
                 <w:webHidden/>
               </w:rPr>
-              <w:instrText xml:space="preserve"> PAGEREF _Toc431133516 \h </w:instrText>
+              <w:instrText xml:space="preserve"> PAGEREF _Toc431134646 \h </w:instrText>
             </w:r>
             <w:r>
               <w:rPr>
@@ -1620,7 +1695,7 @@
               <w:lang w:eastAsia="de-CH"/>
             </w:rPr>
           </w:pPr>
-          <w:hyperlink w:anchor="_Toc431133517" w:history="1">
+          <w:hyperlink w:anchor="_Toc431134647" w:history="1">
             <w:r>
               <w:rPr>
                 <w:rStyle w:val="Hyperlink"/>
@@ -1647,7 +1722,7 @@
                 <w:noProof/>
                 <w:webHidden/>
               </w:rPr>
-              <w:instrText xml:space="preserve"> PAGEREF _Toc431133517 \h </w:instrText>
+              <w:instrText xml:space="preserve"> PAGEREF _Toc431134647 \h </w:instrText>
             </w:r>
             <w:r>
               <w:rPr>
@@ -1667,7 +1742,7 @@
                 <w:noProof/>
                 <w:webHidden/>
               </w:rPr>
-              <w:t>3</w:t>
+              <w:t>4</w:t>
             </w:r>
             <w:r>
               <w:rPr>
@@ -1690,7 +1765,7 @@
               <w:lang w:eastAsia="de-CH"/>
             </w:rPr>
           </w:pPr>
-          <w:hyperlink w:anchor="_Toc431133518" w:history="1">
+          <w:hyperlink w:anchor="_Toc431134648" w:history="1">
             <w:r>
               <w:rPr>
                 <w:rStyle w:val="Hyperlink"/>
@@ -1717,7 +1792,7 @@
                 <w:noProof/>
                 <w:webHidden/>
               </w:rPr>
-              <w:instrText xml:space="preserve"> PAGEREF _Toc431133518 \h </w:instrText>
+              <w:instrText xml:space="preserve"> PAGEREF _Toc431134648 \h </w:instrText>
             </w:r>
             <w:r>
               <w:rPr>
@@ -1737,7 +1812,7 @@
                 <w:noProof/>
                 <w:webHidden/>
               </w:rPr>
-              <w:t>3</w:t>
+              <w:t>4</w:t>
             </w:r>
             <w:r>
               <w:rPr>
@@ -1760,7 +1835,7 @@
               <w:lang w:eastAsia="de-CH"/>
             </w:rPr>
           </w:pPr>
-          <w:hyperlink w:anchor="_Toc431133519" w:history="1">
+          <w:hyperlink w:anchor="_Toc431134649" w:history="1">
             <w:r>
               <w:rPr>
                 <w:rStyle w:val="Hyperlink"/>
@@ -1787,7 +1862,7 @@
                 <w:noProof/>
                 <w:webHidden/>
               </w:rPr>
-              <w:instrText xml:space="preserve"> PAGEREF _Toc431133519 \h </w:instrText>
+              <w:instrText xml:space="preserve"> PAGEREF _Toc431134649 \h </w:instrText>
             </w:r>
             <w:r>
               <w:rPr>
@@ -1830,7 +1905,7 @@
               <w:lang w:eastAsia="de-CH"/>
             </w:rPr>
           </w:pPr>
-          <w:hyperlink w:anchor="_Toc431133520" w:history="1">
+          <w:hyperlink w:anchor="_Toc431134650" w:history="1">
             <w:r>
               <w:rPr>
                 <w:rStyle w:val="Hyperlink"/>
@@ -1857,7 +1932,7 @@
                 <w:noProof/>
                 <w:webHidden/>
               </w:rPr>
-              <w:instrText xml:space="preserve"> PAGEREF _Toc431133520 \h </w:instrText>
+              <w:instrText xml:space="preserve"> PAGEREF _Toc431134650 \h </w:instrText>
             </w:r>
             <w:r>
               <w:rPr>
@@ -1877,7 +1952,7 @@
                 <w:noProof/>
                 <w:webHidden/>
               </w:rPr>
-              <w:t>4</w:t>
+              <w:t>5</w:t>
             </w:r>
             <w:r>
               <w:rPr>
@@ -1900,7 +1975,7 @@
               <w:lang w:eastAsia="de-CH"/>
             </w:rPr>
           </w:pPr>
-          <w:hyperlink w:anchor="_Toc431133521" w:history="1">
+          <w:hyperlink w:anchor="_Toc431134651" w:history="1">
             <w:r>
               <w:rPr>
                 <w:rStyle w:val="Hyperlink"/>
@@ -1927,7 +2002,7 @@
                 <w:noProof/>
                 <w:webHidden/>
               </w:rPr>
-              <w:instrText xml:space="preserve"> PAGEREF _Toc431133521 \h </w:instrText>
+              <w:instrText xml:space="preserve"> PAGEREF _Toc431134651 \h </w:instrText>
             </w:r>
             <w:r>
               <w:rPr>
@@ -1970,7 +2045,7 @@
               <w:lang w:eastAsia="de-CH"/>
             </w:rPr>
           </w:pPr>
-          <w:hyperlink w:anchor="_Toc431133522" w:history="1">
+          <w:hyperlink w:anchor="_Toc431134652" w:history="1">
             <w:r>
               <w:rPr>
                 <w:rStyle w:val="Hyperlink"/>
@@ -1997,7 +2072,7 @@
                 <w:noProof/>
                 <w:webHidden/>
               </w:rPr>
-              <w:instrText xml:space="preserve"> PAGEREF _Toc431133522 \h </w:instrText>
+              <w:instrText xml:space="preserve"> PAGEREF _Toc431134652 \h </w:instrText>
             </w:r>
             <w:r>
               <w:rPr>
@@ -2040,7 +2115,7 @@
               <w:lang w:eastAsia="de-CH"/>
             </w:rPr>
           </w:pPr>
-          <w:hyperlink w:anchor="_Toc431133523" w:history="1">
+          <w:hyperlink w:anchor="_Toc431134653" w:history="1">
             <w:r>
               <w:rPr>
                 <w:rStyle w:val="Hyperlink"/>
@@ -2067,7 +2142,7 @@
                 <w:noProof/>
                 <w:webHidden/>
               </w:rPr>
-              <w:instrText xml:space="preserve"> PAGEREF _Toc431133523 \h </w:instrText>
+              <w:instrText xml:space="preserve"> PAGEREF _Toc431134653 \h </w:instrText>
             </w:r>
             <w:r>
               <w:rPr>
@@ -2110,7 +2185,7 @@
               <w:lang w:eastAsia="de-CH"/>
             </w:rPr>
           </w:pPr>
-          <w:hyperlink w:anchor="_Toc431133524" w:history="1">
+          <w:hyperlink w:anchor="_Toc431134654" w:history="1">
             <w:r>
               <w:rPr>
                 <w:rStyle w:val="Hyperlink"/>
@@ -2137,7 +2212,7 @@
                 <w:noProof/>
                 <w:webHidden/>
               </w:rPr>
-              <w:instrText xml:space="preserve"> PAGEREF _Toc431133524 \h </w:instrText>
+              <w:instrText xml:space="preserve"> PAGEREF _Toc431134654 \h </w:instrText>
             </w:r>
             <w:r>
               <w:rPr>
@@ -2180,7 +2255,7 @@
               <w:lang w:eastAsia="de-CH"/>
             </w:rPr>
           </w:pPr>
-          <w:hyperlink w:anchor="_Toc431133525" w:history="1">
+          <w:hyperlink w:anchor="_Toc431134655" w:history="1">
             <w:r>
               <w:rPr>
                 <w:rStyle w:val="Hyperlink"/>
@@ -2207,7 +2282,7 @@
                 <w:noProof/>
                 <w:webHidden/>
               </w:rPr>
-              <w:instrText xml:space="preserve"> PAGEREF _Toc431133525 \h </w:instrText>
+              <w:instrText xml:space="preserve"> PAGEREF _Toc431134655 \h </w:instrText>
             </w:r>
             <w:r>
               <w:rPr>
@@ -2250,7 +2325,7 @@
               <w:lang w:eastAsia="de-CH"/>
             </w:rPr>
           </w:pPr>
-          <w:hyperlink w:anchor="_Toc431133526" w:history="1">
+          <w:hyperlink w:anchor="_Toc431134656" w:history="1">
             <w:r>
               <w:rPr>
                 <w:rStyle w:val="Hyperlink"/>
@@ -2277,7 +2352,7 @@
                 <w:noProof/>
                 <w:webHidden/>
               </w:rPr>
-              <w:instrText xml:space="preserve"> PAGEREF _Toc431133526 \h </w:instrText>
+              <w:instrText xml:space="preserve"> PAGEREF _Toc431134656 \h </w:instrText>
             </w:r>
             <w:r>
               <w:rPr>
@@ -2320,7 +2395,7 @@
               <w:lang w:eastAsia="de-CH"/>
             </w:rPr>
           </w:pPr>
-          <w:hyperlink w:anchor="_Toc431133527" w:history="1">
+          <w:hyperlink w:anchor="_Toc431134657" w:history="1">
             <w:r>
               <w:rPr>
                 <w:rStyle w:val="Hyperlink"/>
@@ -2347,7 +2422,7 @@
                 <w:noProof/>
                 <w:webHidden/>
               </w:rPr>
-              <w:instrText xml:space="preserve"> PAGEREF _Toc431133527 \h </w:instrText>
+              <w:instrText xml:space="preserve"> PAGEREF _Toc431134657 \h </w:instrText>
             </w:r>
             <w:r>
               <w:rPr>
@@ -2367,7 +2442,7 @@
                 <w:noProof/>
                 <w:webHidden/>
               </w:rPr>
-              <w:t>5</w:t>
+              <w:t>6</w:t>
             </w:r>
             <w:r>
               <w:rPr>
@@ -2390,7 +2465,7 @@
               <w:lang w:eastAsia="de-CH"/>
             </w:rPr>
           </w:pPr>
-          <w:hyperlink w:anchor="_Toc431133528" w:history="1">
+          <w:hyperlink w:anchor="_Toc431134658" w:history="1">
             <w:r>
               <w:rPr>
                 <w:rStyle w:val="Hyperlink"/>
@@ -2417,7 +2492,7 @@
                 <w:noProof/>
                 <w:webHidden/>
               </w:rPr>
-              <w:instrText xml:space="preserve"> PAGEREF _Toc431133528 \h </w:instrText>
+              <w:instrText xml:space="preserve"> PAGEREF _Toc431134658 \h </w:instrText>
             </w:r>
             <w:r>
               <w:rPr>
@@ -2460,7 +2535,7 @@
               <w:lang w:eastAsia="de-CH"/>
             </w:rPr>
           </w:pPr>
-          <w:hyperlink w:anchor="_Toc431133529" w:history="1">
+          <w:hyperlink w:anchor="_Toc431134659" w:history="1">
             <w:r>
               <w:rPr>
                 <w:rStyle w:val="Hyperlink"/>
@@ -2487,7 +2562,7 @@
                 <w:noProof/>
                 <w:webHidden/>
               </w:rPr>
-              <w:instrText xml:space="preserve"> PAGEREF _Toc431133529 \h </w:instrText>
+              <w:instrText xml:space="preserve"> PAGEREF _Toc431134659 \h </w:instrText>
             </w:r>
             <w:r>
               <w:rPr>
@@ -2530,7 +2605,7 @@
               <w:lang w:eastAsia="de-CH"/>
             </w:rPr>
           </w:pPr>
-          <w:hyperlink w:anchor="_Toc431133530" w:history="1">
+          <w:hyperlink w:anchor="_Toc431134660" w:history="1">
             <w:r>
               <w:rPr>
                 <w:rStyle w:val="Hyperlink"/>
@@ -2557,7 +2632,7 @@
                 <w:noProof/>
                 <w:webHidden/>
               </w:rPr>
-              <w:instrText xml:space="preserve"> PAGEREF _Toc431133530 \h </w:instrText>
+              <w:instrText xml:space="preserve"> PAGEREF _Toc431134660 \h </w:instrText>
             </w:r>
             <w:r>
               <w:rPr>
@@ -2600,7 +2675,7 @@
               <w:lang w:eastAsia="de-CH"/>
             </w:rPr>
           </w:pPr>
-          <w:hyperlink w:anchor="_Toc431133531" w:history="1">
+          <w:hyperlink w:anchor="_Toc431134661" w:history="1">
             <w:r>
               <w:rPr>
                 <w:rStyle w:val="Hyperlink"/>
@@ -2627,7 +2702,7 @@
                 <w:noProof/>
                 <w:webHidden/>
               </w:rPr>
-              <w:instrText xml:space="preserve"> PAGEREF _Toc431133531 \h </w:instrText>
+              <w:instrText xml:space="preserve"> PAGEREF _Toc431134661 \h </w:instrText>
             </w:r>
             <w:r>
               <w:rPr>
@@ -2670,7 +2745,7 @@
               <w:lang w:eastAsia="de-CH"/>
             </w:rPr>
           </w:pPr>
-          <w:hyperlink w:anchor="_Toc431133532" w:history="1">
+          <w:hyperlink w:anchor="_Toc431134662" w:history="1">
             <w:r>
               <w:rPr>
                 <w:rStyle w:val="Hyperlink"/>
@@ -2697,7 +2772,7 @@
                 <w:noProof/>
                 <w:webHidden/>
               </w:rPr>
-              <w:instrText xml:space="preserve"> PAGEREF _Toc431133532 \h </w:instrText>
+              <w:instrText xml:space="preserve"> PAGEREF _Toc431134662 \h </w:instrText>
             </w:r>
             <w:r>
               <w:rPr>
@@ -2740,7 +2815,7 @@
               <w:lang w:eastAsia="de-CH"/>
             </w:rPr>
           </w:pPr>
-          <w:hyperlink w:anchor="_Toc431133533" w:history="1">
+          <w:hyperlink w:anchor="_Toc431134663" w:history="1">
             <w:r>
               <w:rPr>
                 <w:rStyle w:val="Hyperlink"/>
@@ -2767,7 +2842,7 @@
                 <w:noProof/>
                 <w:webHidden/>
               </w:rPr>
-              <w:instrText xml:space="preserve"> PAGEREF _Toc431133533 \h </w:instrText>
+              <w:instrText xml:space="preserve"> PAGEREF _Toc431134663 \h </w:instrText>
             </w:r>
             <w:r>
               <w:rPr>
@@ -2810,7 +2885,7 @@
               <w:lang w:eastAsia="de-CH"/>
             </w:rPr>
           </w:pPr>
-          <w:hyperlink w:anchor="_Toc431133534" w:history="1">
+          <w:hyperlink w:anchor="_Toc431134664" w:history="1">
             <w:r>
               <w:rPr>
                 <w:rStyle w:val="Hyperlink"/>
@@ -2837,7 +2912,7 @@
                 <w:noProof/>
                 <w:webHidden/>
               </w:rPr>
-              <w:instrText xml:space="preserve"> PAGEREF _Toc431133534 \h </w:instrText>
+              <w:instrText xml:space="preserve"> PAGEREF _Toc431134664 \h </w:instrText>
             </w:r>
             <w:r>
               <w:rPr>
@@ -2880,7 +2955,7 @@
               <w:lang w:eastAsia="de-CH"/>
             </w:rPr>
           </w:pPr>
-          <w:hyperlink w:anchor="_Toc431133535" w:history="1">
+          <w:hyperlink w:anchor="_Toc431134665" w:history="1">
             <w:r>
               <w:rPr>
                 <w:rStyle w:val="Hyperlink"/>
@@ -2907,7 +2982,7 @@
                 <w:noProof/>
                 <w:webHidden/>
               </w:rPr>
-              <w:instrText xml:space="preserve"> PAGEREF _Toc431133535 \h </w:instrText>
+              <w:instrText xml:space="preserve"> PAGEREF _Toc431134665 \h </w:instrText>
             </w:r>
             <w:r>
               <w:rPr>
@@ -2950,7 +3025,7 @@
               <w:lang w:eastAsia="de-CH"/>
             </w:rPr>
           </w:pPr>
-          <w:hyperlink w:anchor="_Toc431133536" w:history="1">
+          <w:hyperlink w:anchor="_Toc431134666" w:history="1">
             <w:r>
               <w:rPr>
                 <w:rStyle w:val="Hyperlink"/>
@@ -2977,7 +3052,7 @@
                 <w:noProof/>
                 <w:webHidden/>
               </w:rPr>
-              <w:instrText xml:space="preserve"> PAGEREF _Toc431133536 \h </w:instrText>
+              <w:instrText xml:space="preserve"> PAGEREF _Toc431134666 \h </w:instrText>
             </w:r>
             <w:r>
               <w:rPr>
@@ -3020,7 +3095,7 @@
               <w:lang w:eastAsia="de-CH"/>
             </w:rPr>
           </w:pPr>
-          <w:hyperlink w:anchor="_Toc431133537" w:history="1">
+          <w:hyperlink w:anchor="_Toc431134667" w:history="1">
             <w:r>
               <w:rPr>
                 <w:rStyle w:val="Hyperlink"/>
@@ -3047,7 +3122,7 @@
                 <w:noProof/>
                 <w:webHidden/>
               </w:rPr>
-              <w:instrText xml:space="preserve"> PAGEREF _Toc431133537 \h </w:instrText>
+              <w:instrText xml:space="preserve"> PAGEREF _Toc431134667 \h </w:instrText>
             </w:r>
             <w:r>
               <w:rPr>
@@ -3090,7 +3165,7 @@
               <w:lang w:eastAsia="de-CH"/>
             </w:rPr>
           </w:pPr>
-          <w:hyperlink w:anchor="_Toc431133538" w:history="1">
+          <w:hyperlink w:anchor="_Toc431134668" w:history="1">
             <w:r>
               <w:rPr>
                 <w:rStyle w:val="Hyperlink"/>
@@ -3117,7 +3192,7 @@
                 <w:noProof/>
                 <w:webHidden/>
               </w:rPr>
-              <w:instrText xml:space="preserve"> PAGEREF _Toc431133538 \h </w:instrText>
+              <w:instrText xml:space="preserve"> PAGEREF _Toc431134668 \h </w:instrText>
             </w:r>
             <w:r>
               <w:rPr>
@@ -3160,7 +3235,7 @@
               <w:lang w:eastAsia="de-CH"/>
             </w:rPr>
           </w:pPr>
-          <w:hyperlink w:anchor="_Toc431133539" w:history="1">
+          <w:hyperlink w:anchor="_Toc431134669" w:history="1">
             <w:r>
               <w:rPr>
                 <w:rStyle w:val="Hyperlink"/>
@@ -3187,7 +3262,7 @@
                 <w:noProof/>
                 <w:webHidden/>
               </w:rPr>
-              <w:instrText xml:space="preserve"> PAGEREF _Toc431133539 \h </w:instrText>
+              <w:instrText xml:space="preserve"> PAGEREF _Toc431134669 \h </w:instrText>
             </w:r>
             <w:r>
               <w:rPr>
@@ -3230,7 +3305,7 @@
               <w:lang w:eastAsia="de-CH"/>
             </w:rPr>
           </w:pPr>
-          <w:hyperlink w:anchor="_Toc431133540" w:history="1">
+          <w:hyperlink w:anchor="_Toc431134670" w:history="1">
             <w:r>
               <w:rPr>
                 <w:rStyle w:val="Hyperlink"/>
@@ -3257,7 +3332,7 @@
                 <w:noProof/>
                 <w:webHidden/>
               </w:rPr>
-              <w:instrText xml:space="preserve"> PAGEREF _Toc431133540 \h </w:instrText>
+              <w:instrText xml:space="preserve"> PAGEREF _Toc431134670 \h </w:instrText>
             </w:r>
             <w:r>
               <w:rPr>
@@ -3300,7 +3375,7 @@
               <w:lang w:eastAsia="de-CH"/>
             </w:rPr>
           </w:pPr>
-          <w:hyperlink w:anchor="_Toc431133541" w:history="1">
+          <w:hyperlink w:anchor="_Toc431134671" w:history="1">
             <w:r>
               <w:rPr>
                 <w:rStyle w:val="Hyperlink"/>
@@ -3327,7 +3402,7 @@
                 <w:noProof/>
                 <w:webHidden/>
               </w:rPr>
-              <w:instrText xml:space="preserve"> PAGEREF _Toc431133541 \h </w:instrText>
+              <w:instrText xml:space="preserve"> PAGEREF _Toc431134671 \h </w:instrText>
             </w:r>
             <w:r>
               <w:rPr>
@@ -3370,7 +3445,7 @@
               <w:lang w:eastAsia="de-CH"/>
             </w:rPr>
           </w:pPr>
-          <w:hyperlink w:anchor="_Toc431133542" w:history="1">
+          <w:hyperlink w:anchor="_Toc431134672" w:history="1">
             <w:r>
               <w:rPr>
                 <w:rStyle w:val="Hyperlink"/>
@@ -3397,7 +3472,7 @@
                 <w:noProof/>
                 <w:webHidden/>
               </w:rPr>
-              <w:instrText xml:space="preserve"> PAGEREF _Toc431133542 \h </w:instrText>
+              <w:instrText xml:space="preserve"> PAGEREF _Toc431134672 \h </w:instrText>
             </w:r>
             <w:r>
               <w:rPr>
@@ -3440,7 +3515,7 @@
               <w:lang w:eastAsia="de-CH"/>
             </w:rPr>
           </w:pPr>
-          <w:hyperlink w:anchor="_Toc431133543" w:history="1">
+          <w:hyperlink w:anchor="_Toc431134673" w:history="1">
             <w:r>
               <w:rPr>
                 <w:rStyle w:val="Hyperlink"/>
@@ -3467,7 +3542,7 @@
                 <w:noProof/>
                 <w:webHidden/>
               </w:rPr>
-              <w:instrText xml:space="preserve"> PAGEREF _Toc431133543 \h </w:instrText>
+              <w:instrText xml:space="preserve"> PAGEREF _Toc431134673 \h </w:instrText>
             </w:r>
             <w:r>
               <w:rPr>
@@ -3519,12 +3594,14 @@
       <w:pPr>
         <w:pStyle w:val="berschrift1"/>
       </w:pPr>
+      <w:bookmarkStart w:id="0" w:name="_Toc431134637"/>
       <w:r>
         <w:t>Vorwort</w:t>
       </w:r>
       <w:r>
         <w:t>, Allgemeines</w:t>
       </w:r>
+      <w:bookmarkEnd w:id="0"/>
     </w:p>
     <w:p>
       <w:r>
@@ -3594,8 +3671,6 @@
       <w:r>
         <w:t>)</w:t>
       </w:r>
-      <w:bookmarkStart w:id="0" w:name="_GoBack"/>
-      <w:bookmarkEnd w:id="0"/>
       <w:r>
         <w:t xml:space="preserve"> gehostet bzw. gesichert.</w:t>
       </w:r>
@@ -3656,7 +3731,7 @@
       <w:pPr>
         <w:pStyle w:val="berschrift1"/>
       </w:pPr>
-      <w:bookmarkStart w:id="1" w:name="_Toc431133508"/>
+      <w:bookmarkStart w:id="1" w:name="_Toc431134638"/>
       <w:r>
         <w:t>Tiers</w:t>
       </w:r>
@@ -3666,7 +3741,7 @@
       <w:pPr>
         <w:pStyle w:val="berschrift2"/>
       </w:pPr>
-      <w:bookmarkStart w:id="2" w:name="_Toc431133509"/>
+      <w:bookmarkStart w:id="2" w:name="_Toc431134639"/>
       <w:r>
         <w:t xml:space="preserve">Tier 1 – </w:t>
       </w:r>
@@ -3674,7 +3749,9 @@
       <w:r>
         <w:t>Presentation</w:t>
       </w:r>
+      <w:bookmarkStart w:id="3" w:name="_GoBack"/>
       <w:bookmarkEnd w:id="2"/>
+      <w:bookmarkEnd w:id="3"/>
       <w:proofErr w:type="spellEnd"/>
     </w:p>
     <w:p>
@@ -3802,15 +3879,32 @@
         </w:rPr>
         <w:t>jQuery UI (</w:t>
       </w:r>
-      <w:hyperlink r:id="rId11" w:history="1">
-        <w:r>
-          <w:rPr>
-            <w:rStyle w:val="Hyperlink"/>
-            <w:lang w:val="en-GB"/>
-          </w:rPr>
-          <w:t>http://jqueryui.com/</w:t>
-        </w:r>
-      </w:hyperlink>
+      <w:r>
+        <w:fldChar w:fldCharType="begin"/>
+      </w:r>
+      <w:r>
+        <w:rPr>
+          <w:lang w:val="en-GB"/>
+        </w:rPr>
+        <w:instrText xml:space="preserve"> HYPERLINK "http://jqueryui.com/" </w:instrText>
+      </w:r>
+      <w:r>
+        <w:fldChar w:fldCharType="separate"/>
+      </w:r>
+      <w:r>
+        <w:rPr>
+          <w:rStyle w:val="Hyperlink"/>
+          <w:lang w:val="en-GB"/>
+        </w:rPr>
+        <w:t>http://jqueryui.com/</w:t>
+      </w:r>
+      <w:r>
+        <w:rPr>
+          <w:rStyle w:val="Hyperlink"/>
+          <w:lang w:val="en-GB"/>
+        </w:rPr>
+        <w:fldChar w:fldCharType="end"/>
+      </w:r>
       <w:r>
         <w:rPr>
           <w:lang w:val="en-GB"/>
@@ -3835,7 +3929,7 @@
         </w:rPr>
         <w:t>Bootstrap (</w:t>
       </w:r>
-      <w:hyperlink r:id="rId12" w:history="1">
+      <w:hyperlink r:id="rId11" w:history="1">
         <w:r>
           <w:rPr>
             <w:rStyle w:val="Hyperlink"/>
@@ -3876,7 +3970,7 @@
         </w:rPr>
         <w:t xml:space="preserve"> (</w:t>
       </w:r>
-      <w:hyperlink r:id="rId13" w:history="1">
+      <w:hyperlink r:id="rId12" w:history="1">
         <w:r>
           <w:rPr>
             <w:rStyle w:val="Hyperlink"/>
@@ -3914,7 +4008,7 @@
       <w:r>
         <w:t xml:space="preserve"> (</w:t>
       </w:r>
-      <w:hyperlink r:id="rId14" w:history="1">
+      <w:hyperlink r:id="rId13" w:history="1">
         <w:r>
           <w:rPr>
             <w:rStyle w:val="Hyperlink"/>
@@ -3927,14 +4021,14 @@
       </w:r>
     </w:p>
     <w:p>
-      <w:bookmarkStart w:id="3" w:name="_Toc431133510"/>
+      <w:bookmarkStart w:id="4" w:name="_Toc431134640"/>
       <w:r>
         <w:rPr>
           <w:rStyle w:val="berschrift3Zchn"/>
         </w:rPr>
         <w:t>LESS</w:t>
       </w:r>
-      <w:bookmarkEnd w:id="3"/>
+      <w:bookmarkEnd w:id="4"/>
       <w:r>
         <w:t xml:space="preserve"> vereinfacht die Erstellung und Wartung von CSS stark. Im Gegensatz zu normalem CSS bietet es unter anderem Variablen, Verschachtelung und einfache Funktionen.</w:t>
       </w:r>
@@ -3953,7 +4047,7 @@
     </w:p>
     <w:p/>
     <w:p>
-      <w:bookmarkStart w:id="4" w:name="_Toc431133511"/>
+      <w:bookmarkStart w:id="5" w:name="_Toc431134641"/>
       <w:proofErr w:type="spellStart"/>
       <w:r>
         <w:rPr>
@@ -3982,7 +4076,7 @@
         </w:rPr>
         <w:t xml:space="preserve"> UI</w:t>
       </w:r>
-      <w:bookmarkEnd w:id="4"/>
+      <w:bookmarkEnd w:id="5"/>
       <w:r>
         <w:t xml:space="preserve"> bieten nützliche zusätzliche Funktionen gegenüber Standard-</w:t>
       </w:r>
@@ -4135,14 +4229,14 @@
         <w:pStyle w:val="Listenabsatz"/>
         <w:ind w:left="0"/>
       </w:pPr>
-      <w:bookmarkStart w:id="5" w:name="_Toc431133512"/>
+      <w:bookmarkStart w:id="6" w:name="_Toc431134642"/>
       <w:r>
         <w:rPr>
           <w:rStyle w:val="berschrift3Zchn"/>
         </w:rPr>
         <w:t>Bootstrap</w:t>
       </w:r>
-      <w:bookmarkEnd w:id="5"/>
+      <w:bookmarkEnd w:id="6"/>
       <w:r>
         <w:t xml:space="preserve"> bietet ein gutes Grundgerüst für CSS, das man einfach erweitern kann. Die meisten HTML-Komponenten in der Applikation wurden mit Bootstrap-Klassen gestylt.</w:t>
       </w:r>
@@ -4175,7 +4269,7 @@
         <w:pStyle w:val="Listenabsatz"/>
         <w:ind w:left="0"/>
       </w:pPr>
-      <w:bookmarkStart w:id="6" w:name="_Toc431133513"/>
+      <w:bookmarkStart w:id="7" w:name="_Toc431134643"/>
       <w:proofErr w:type="spellStart"/>
       <w:r>
         <w:rPr>
@@ -4183,7 +4277,7 @@
         </w:rPr>
         <w:t>FontAwesome</w:t>
       </w:r>
-      <w:bookmarkEnd w:id="6"/>
+      <w:bookmarkEnd w:id="7"/>
       <w:proofErr w:type="spellEnd"/>
       <w:r>
         <w:t xml:space="preserve"> bietet eine breite Liste an Icons an. Da diese wie eine Schriftart verwendet werden können, lassen sich diese auch gut grösser oder in anderen Farben Darstellen (eine Funktion für die in der Applikation leider keine Anwendung gefunden wurde).</w:t>
@@ -4217,7 +4311,7 @@
         <w:pStyle w:val="Listenabsatz"/>
         <w:ind w:left="0"/>
       </w:pPr>
-      <w:bookmarkStart w:id="7" w:name="_Toc431133514"/>
+      <w:bookmarkStart w:id="8" w:name="_Toc431134644"/>
       <w:r>
         <w:rPr>
           <w:rStyle w:val="berschrift3Zchn"/>
@@ -4238,7 +4332,7 @@
         </w:rPr>
         <w:t xml:space="preserve"> Framework 2</w:t>
       </w:r>
-      <w:bookmarkEnd w:id="7"/>
+      <w:bookmarkEnd w:id="8"/>
       <w:r>
         <w:t xml:space="preserve"> werden verwendet, um die Daten abzufüllen, und die Darstellung von sich wiederholenden </w:t>
       </w:r>
@@ -4798,11 +4892,11 @@
       <w:pPr>
         <w:pStyle w:val="berschrift2"/>
       </w:pPr>
-      <w:bookmarkStart w:id="8" w:name="_Toc431133515"/>
+      <w:bookmarkStart w:id="9" w:name="_Toc431134645"/>
       <w:r>
         <w:t>Tier 2 – Webserver</w:t>
       </w:r>
-      <w:bookmarkEnd w:id="8"/>
+      <w:bookmarkEnd w:id="9"/>
     </w:p>
     <w:p>
       <w:r>
@@ -4831,11 +4925,11 @@
       <w:pPr>
         <w:pStyle w:val="berschrift3"/>
       </w:pPr>
-      <w:bookmarkStart w:id="9" w:name="_Toc431133516"/>
+      <w:bookmarkStart w:id="10" w:name="_Toc431134646"/>
       <w:r>
         <w:t>Aufbereitung der Daten für den ersten Tier</w:t>
       </w:r>
-      <w:bookmarkEnd w:id="9"/>
+      <w:bookmarkEnd w:id="10"/>
     </w:p>
     <w:p>
       <w:r>
@@ -4905,12 +4999,12 @@
       <w:pPr>
         <w:pStyle w:val="berschrift3"/>
       </w:pPr>
-      <w:bookmarkStart w:id="10" w:name="_Toc431133517"/>
+      <w:bookmarkStart w:id="11" w:name="_Toc431134647"/>
       <w:r>
         <w:lastRenderedPageBreak/>
         <w:t>Ansteuerung des dritten Tiers</w:t>
       </w:r>
-      <w:bookmarkEnd w:id="10"/>
+      <w:bookmarkEnd w:id="11"/>
     </w:p>
     <w:p>
       <w:r>
@@ -4999,11 +5093,11 @@
       <w:pPr>
         <w:pStyle w:val="berschrift3"/>
       </w:pPr>
-      <w:bookmarkStart w:id="11" w:name="_Toc431133518"/>
+      <w:bookmarkStart w:id="12" w:name="_Toc431134648"/>
       <w:r>
         <w:t>Validierung von Formulardaten</w:t>
       </w:r>
-      <w:bookmarkEnd w:id="11"/>
+      <w:bookmarkEnd w:id="12"/>
     </w:p>
     <w:p>
       <w:r>
@@ -5198,11 +5292,11 @@
       <w:pPr>
         <w:pStyle w:val="berschrift3"/>
       </w:pPr>
-      <w:bookmarkStart w:id="12" w:name="_Toc431133519"/>
+      <w:bookmarkStart w:id="13" w:name="_Toc431134649"/>
       <w:r>
         <w:t>Authentifizierung</w:t>
       </w:r>
-      <w:bookmarkEnd w:id="12"/>
+      <w:bookmarkEnd w:id="13"/>
     </w:p>
     <w:p>
       <w:proofErr w:type="spellStart"/>
@@ -5472,12 +5566,12 @@
       <w:pPr>
         <w:pStyle w:val="berschrift3"/>
       </w:pPr>
-      <w:bookmarkStart w:id="13" w:name="_Toc431133520"/>
+      <w:bookmarkStart w:id="14" w:name="_Toc431134650"/>
       <w:r>
         <w:lastRenderedPageBreak/>
         <w:t>Spiellogik</w:t>
       </w:r>
-      <w:bookmarkEnd w:id="13"/>
+      <w:bookmarkEnd w:id="14"/>
     </w:p>
     <w:p>
       <w:r>
@@ -5613,7 +5707,7 @@
       <w:pPr>
         <w:pStyle w:val="berschrift2"/>
       </w:pPr>
-      <w:bookmarkStart w:id="14" w:name="_Toc431133521"/>
+      <w:bookmarkStart w:id="15" w:name="_Toc431134651"/>
       <w:r>
         <w:t xml:space="preserve">Tier 3 – </w:t>
       </w:r>
@@ -5625,7 +5719,7 @@
       <w:r>
         <w:t xml:space="preserve"> Server</w:t>
       </w:r>
-      <w:bookmarkEnd w:id="14"/>
+      <w:bookmarkEnd w:id="15"/>
     </w:p>
     <w:p>
       <w:r>
@@ -5648,7 +5742,7 @@
       <w:r>
         <w:t xml:space="preserve"> (</w:t>
       </w:r>
-      <w:hyperlink r:id="rId15" w:history="1">
+      <w:hyperlink r:id="rId14" w:history="1">
         <w:r>
           <w:rPr>
             <w:rStyle w:val="Hyperlink"/>
@@ -5665,7 +5759,7 @@
       <w:r>
         <w:t>sowie einige Erweiterungen (</w:t>
       </w:r>
-      <w:hyperlink r:id="rId16" w:history="1">
+      <w:hyperlink r:id="rId15" w:history="1">
         <w:r>
           <w:rPr>
             <w:rStyle w:val="Hyperlink"/>
@@ -5700,7 +5794,7 @@
       <w:pPr>
         <w:pStyle w:val="berschrift3"/>
       </w:pPr>
-      <w:bookmarkStart w:id="15" w:name="_Toc431133522"/>
+      <w:bookmarkStart w:id="16" w:name="_Toc431134652"/>
       <w:r>
         <w:t xml:space="preserve">Automatische Erstellung bzw. Aktualisierung der Datenbank anhand erstellter </w:t>
       </w:r>
@@ -5712,7 +5806,7 @@
       <w:r>
         <w:t>.</w:t>
       </w:r>
-      <w:bookmarkEnd w:id="15"/>
+      <w:bookmarkEnd w:id="16"/>
     </w:p>
     <w:p>
       <w:r>
@@ -5812,11 +5906,11 @@
       <w:pPr>
         <w:pStyle w:val="berschrift3"/>
       </w:pPr>
-      <w:bookmarkStart w:id="16" w:name="_Toc431133523"/>
+      <w:bookmarkStart w:id="17" w:name="_Toc431134653"/>
       <w:r>
         <w:t>Einfache und Komplexere Möglichkeiten, Daten aus der Datenbank zu laden</w:t>
       </w:r>
-      <w:bookmarkEnd w:id="16"/>
+      <w:bookmarkEnd w:id="17"/>
     </w:p>
     <w:p>
       <w:r>
@@ -5998,12 +6092,12 @@
       <w:pPr>
         <w:pStyle w:val="berschrift3"/>
       </w:pPr>
-      <w:bookmarkStart w:id="17" w:name="_Toc431133524"/>
+      <w:bookmarkStart w:id="18" w:name="_Toc431134654"/>
       <w:proofErr w:type="spellStart"/>
       <w:r>
         <w:t>Paginator</w:t>
       </w:r>
-      <w:bookmarkEnd w:id="17"/>
+      <w:bookmarkEnd w:id="18"/>
       <w:proofErr w:type="spellEnd"/>
     </w:p>
     <w:p>
@@ -6096,11 +6190,11 @@
       <w:pPr>
         <w:pStyle w:val="berschrift3"/>
       </w:pPr>
-      <w:bookmarkStart w:id="18" w:name="_Toc431133525"/>
+      <w:bookmarkStart w:id="19" w:name="_Toc431134655"/>
       <w:r>
         <w:t>Sicherheit</w:t>
       </w:r>
-      <w:bookmarkEnd w:id="18"/>
+      <w:bookmarkEnd w:id="19"/>
     </w:p>
     <w:p>
       <w:proofErr w:type="spellStart"/>
@@ -6132,11 +6226,11 @@
       <w:pPr>
         <w:pStyle w:val="berschrift3"/>
       </w:pPr>
-      <w:bookmarkStart w:id="19" w:name="_Toc431133526"/>
+      <w:bookmarkStart w:id="20" w:name="_Toc431134656"/>
       <w:r>
         <w:t>Weitere Datentypen</w:t>
       </w:r>
-      <w:bookmarkEnd w:id="19"/>
+      <w:bookmarkEnd w:id="20"/>
     </w:p>
     <w:p>
       <w:r>
@@ -6255,7 +6349,7 @@
       <w:pPr>
         <w:pStyle w:val="berschrift3"/>
       </w:pPr>
-      <w:bookmarkStart w:id="20" w:name="_Toc431133527"/>
+      <w:bookmarkStart w:id="21" w:name="_Toc431134657"/>
       <w:r>
         <w:t xml:space="preserve">Beziehungen zwischen </w:t>
       </w:r>
@@ -6263,7 +6357,7 @@
       <w:r>
         <w:t>Entities</w:t>
       </w:r>
-      <w:bookmarkEnd w:id="20"/>
+      <w:bookmarkEnd w:id="21"/>
       <w:proofErr w:type="spellEnd"/>
     </w:p>
     <w:p>
@@ -6389,7 +6483,7 @@
       <w:pPr>
         <w:pStyle w:val="berschrift3"/>
       </w:pPr>
-      <w:bookmarkStart w:id="21" w:name="_Toc431133528"/>
+      <w:bookmarkStart w:id="22" w:name="_Toc431134658"/>
       <w:r>
         <w:t xml:space="preserve">Einfache Integration in </w:t>
       </w:r>
@@ -6401,7 +6495,7 @@
       <w:r>
         <w:t xml:space="preserve"> Framework 2</w:t>
       </w:r>
-      <w:bookmarkEnd w:id="21"/>
+      <w:bookmarkEnd w:id="22"/>
     </w:p>
     <w:p>
       <w:r>
@@ -6431,7 +6525,7 @@
       <w:r>
         <w:t xml:space="preserve"> Framework 2 verfügbar (</w:t>
       </w:r>
-      <w:hyperlink r:id="rId17" w:history="1">
+      <w:hyperlink r:id="rId16" w:history="1">
         <w:r>
           <w:rPr>
             <w:rStyle w:val="Hyperlink"/>
@@ -6618,11 +6712,11 @@
       <w:pPr>
         <w:pStyle w:val="berschrift2"/>
       </w:pPr>
-      <w:bookmarkStart w:id="22" w:name="_Toc431133529"/>
+      <w:bookmarkStart w:id="23" w:name="_Toc431134659"/>
       <w:r>
         <w:t>Tier 4 – Datenbank</w:t>
       </w:r>
-      <w:bookmarkEnd w:id="22"/>
+      <w:bookmarkEnd w:id="23"/>
     </w:p>
     <w:p>
       <w:r>
@@ -6639,11 +6733,11 @@
       <w:pPr>
         <w:pStyle w:val="berschrift3"/>
       </w:pPr>
-      <w:bookmarkStart w:id="23" w:name="_Toc431133530"/>
+      <w:bookmarkStart w:id="24" w:name="_Toc431134660"/>
       <w:r>
         <w:t>Konzeptionelles Datenmodell</w:t>
       </w:r>
-      <w:bookmarkEnd w:id="23"/>
+      <w:bookmarkEnd w:id="24"/>
     </w:p>
     <w:p>
       <w:r>
@@ -6656,6 +6750,60 @@
             <wp:extent cx="4657725" cy="3977383"/>
             <wp:effectExtent l="0" t="0" r="0" b="4445"/>
             <wp:docPr id="1" name="Grafik 1"/>
+            <wp:cNvGraphicFramePr>
+              <a:graphicFrameLocks xmlns:a="http://schemas.openxmlformats.org/drawingml/2006/main" noChangeAspect="1"/>
+            </wp:cNvGraphicFramePr>
+            <a:graphic xmlns:a="http://schemas.openxmlformats.org/drawingml/2006/main">
+              <a:graphicData uri="http://schemas.openxmlformats.org/drawingml/2006/picture">
+                <pic:pic xmlns:pic="http://schemas.openxmlformats.org/drawingml/2006/picture">
+                  <pic:nvPicPr>
+                    <pic:cNvPr id="1" name=""/>
+                    <pic:cNvPicPr/>
+                  </pic:nvPicPr>
+                  <pic:blipFill>
+                    <a:blip r:embed="rId17"/>
+                    <a:stretch>
+                      <a:fillRect/>
+                    </a:stretch>
+                  </pic:blipFill>
+                  <pic:spPr>
+                    <a:xfrm>
+                      <a:off x="0" y="0"/>
+                      <a:ext cx="4661881" cy="3980932"/>
+                    </a:xfrm>
+                    <a:prstGeom prst="rect">
+                      <a:avLst/>
+                    </a:prstGeom>
+                  </pic:spPr>
+                </pic:pic>
+              </a:graphicData>
+            </a:graphic>
+          </wp:inline>
+        </w:drawing>
+      </w:r>
+    </w:p>
+    <w:p>
+      <w:pPr>
+        <w:pStyle w:val="berschrift3"/>
+      </w:pPr>
+      <w:bookmarkStart w:id="25" w:name="_Toc431134661"/>
+      <w:r>
+        <w:lastRenderedPageBreak/>
+        <w:t>Relationales Datenmodell</w:t>
+      </w:r>
+      <w:bookmarkEnd w:id="25"/>
+    </w:p>
+    <w:p>
+      <w:r>
+        <w:rPr>
+          <w:noProof/>
+          <w:lang w:eastAsia="de-CH"/>
+        </w:rPr>
+        <w:drawing>
+          <wp:inline distT="0" distB="0" distL="0" distR="0" wp14:anchorId="14F4FEFD" wp14:editId="543E2F31">
+            <wp:extent cx="4810125" cy="3899637"/>
+            <wp:effectExtent l="0" t="0" r="0" b="5715"/>
+            <wp:docPr id="2" name="Grafik 2"/>
             <wp:cNvGraphicFramePr>
               <a:graphicFrameLocks xmlns:a="http://schemas.openxmlformats.org/drawingml/2006/main" noChangeAspect="1"/>
             </wp:cNvGraphicFramePr>
@@ -6675,7 +6823,7 @@
                   <pic:spPr>
                     <a:xfrm>
                       <a:off x="0" y="0"/>
-                      <a:ext cx="4661881" cy="3980932"/>
+                      <a:ext cx="4817418" cy="3905549"/>
                     </a:xfrm>
                     <a:prstGeom prst="rect">
                       <a:avLst/>
@@ -6692,24 +6840,232 @@
       <w:pPr>
         <w:pStyle w:val="berschrift3"/>
       </w:pPr>
-      <w:bookmarkStart w:id="24" w:name="_Toc431133531"/>
-      <w:r>
-        <w:lastRenderedPageBreak/>
-        <w:t>Relationales Datenmodell</w:t>
-      </w:r>
-      <w:bookmarkEnd w:id="24"/>
+      <w:bookmarkStart w:id="26" w:name="_Toc431134662"/>
+      <w:r>
+        <w:t>Anmerkungen</w:t>
+      </w:r>
+      <w:bookmarkEnd w:id="26"/>
     </w:p>
     <w:p>
+      <w:pPr>
+        <w:pStyle w:val="Listenabsatz"/>
+        <w:numPr>
+          <w:ilvl w:val="0"/>
+          <w:numId w:val="1"/>
+        </w:numPr>
+      </w:pPr>
+      <w:r>
+        <w:t xml:space="preserve">Als </w:t>
+      </w:r>
+      <w:proofErr w:type="spellStart"/>
+      <w:r>
+        <w:t>prefix</w:t>
+      </w:r>
+      <w:proofErr w:type="spellEnd"/>
+      <w:r>
+        <w:t xml:space="preserve"> für die Tabellennamen wurde „hm_“ gewählt</w:t>
+      </w:r>
+    </w:p>
+    <w:p>
+      <w:pPr>
+        <w:pStyle w:val="Listenabsatz"/>
+        <w:numPr>
+          <w:ilvl w:val="0"/>
+          <w:numId w:val="1"/>
+        </w:numPr>
+      </w:pPr>
+      <w:r>
+        <w:t>Das Wort wird als String gespeichert, da es ansonsten zu Verwirrung beim Benutzer führen kann, wenn das Wort geändert wird, während das Spiel noch im Gang ist. Auch könnten bereits als verloren oder gewonnene Spiele so ungültig gespeichert sein.</w:t>
+      </w:r>
+      <w:r>
+        <w:t xml:space="preserve"> </w:t>
+      </w:r>
+    </w:p>
+    <w:p>
+      <w:pPr>
+        <w:pStyle w:val="berschrift2"/>
+      </w:pPr>
+      <w:bookmarkStart w:id="27" w:name="_Toc431134663"/>
+      <w:r>
+        <w:t>Austauschbarkeit der Tiers</w:t>
+      </w:r>
+      <w:bookmarkEnd w:id="27"/>
+    </w:p>
+    <w:p>
+      <w:pPr>
+        <w:pStyle w:val="berschrift3"/>
+      </w:pPr>
+      <w:bookmarkStart w:id="28" w:name="_Toc431134664"/>
+      <w:r>
+        <w:t xml:space="preserve">Tier 1 – </w:t>
+      </w:r>
+      <w:proofErr w:type="spellStart"/>
+      <w:r>
+        <w:t>Presentation</w:t>
+      </w:r>
+      <w:bookmarkEnd w:id="28"/>
+      <w:proofErr w:type="spellEnd"/>
+    </w:p>
+    <w:p>
+      <w:r>
+        <w:t xml:space="preserve">Ein austauschen dieses Tiers würde Zwangsweise auch zu Anpassungen im zweiten Tier führen. </w:t>
+      </w:r>
+    </w:p>
+    <w:p>
+      <w:r>
+        <w:t>Es wäre zum Beispiel möglich, den zweiten Tier als API zu gestalten, und beim ersten Tier mit Angular JS zu arbeiten.</w:t>
+      </w:r>
+    </w:p>
+    <w:p>
+      <w:pPr>
+        <w:pStyle w:val="berschrift3"/>
+      </w:pPr>
+      <w:bookmarkStart w:id="29" w:name="_Toc431134665"/>
+      <w:r>
+        <w:t>Tier 2 – Webserver</w:t>
+      </w:r>
+      <w:bookmarkEnd w:id="29"/>
+    </w:p>
+    <w:p>
+      <w:r>
+        <w:t>Dieser Tier ist der wohl am schwersten austauschbare. Eine Änderung hier würde zwangsweise auch zu Anpassungen im ersten Tier bzw. eine gänzliche Neugestaltung dessen notwendig machen. Ausserdem müsste je nach verwendeter Programmiersprache auch der dritte Tier ausgewechselt werden.</w:t>
+      </w:r>
+    </w:p>
+    <w:p>
+      <w:pPr>
+        <w:pStyle w:val="berschrift3"/>
+      </w:pPr>
+      <w:bookmarkStart w:id="30" w:name="_Toc431134666"/>
+      <w:r>
+        <w:t xml:space="preserve">Tier 3 – </w:t>
+      </w:r>
+      <w:proofErr w:type="spellStart"/>
+      <w:r>
+        <w:t>Application</w:t>
+      </w:r>
+      <w:proofErr w:type="spellEnd"/>
+      <w:r>
+        <w:t xml:space="preserve"> Server</w:t>
+      </w:r>
+      <w:bookmarkEnd w:id="30"/>
+    </w:p>
+    <w:p>
+      <w:r>
+        <w:t xml:space="preserve">Eine Ersetzung von </w:t>
+      </w:r>
+      <w:proofErr w:type="spellStart"/>
+      <w:r>
+        <w:t>Doctrine</w:t>
+      </w:r>
+      <w:proofErr w:type="spellEnd"/>
+      <w:r>
+        <w:t xml:space="preserve"> durch ein anderes oder ein selbst erstelltes ORM oder ähnliches Tool wäre ohne Anpassungen (ausserhalb der im vorherigen Kapitel erwähnten Konfigurationen) möglich, wenn dieses auf die gleiche Weise angesprochen werden kann, wie </w:t>
+      </w:r>
+      <w:proofErr w:type="spellStart"/>
+      <w:r>
+        <w:t>Doctrine</w:t>
+      </w:r>
+      <w:proofErr w:type="spellEnd"/>
+      <w:r>
+        <w:t xml:space="preserve">. Da dies jedoch unwahrscheinlich ist, müssten sämtliche </w:t>
+      </w:r>
+      <w:proofErr w:type="spellStart"/>
+      <w:r>
+        <w:t>Doctrine</w:t>
+      </w:r>
+      <w:proofErr w:type="spellEnd"/>
+      <w:r>
+        <w:t>-Aufrufe an den neuen dritten Tier angepasst werden.</w:t>
+      </w:r>
+    </w:p>
+    <w:p>
+      <w:pPr>
+        <w:pStyle w:val="berschrift3"/>
+      </w:pPr>
+      <w:bookmarkStart w:id="31" w:name="_Toc431134667"/>
+      <w:r>
+        <w:lastRenderedPageBreak/>
+        <w:t>Tier 4 – Datenbank</w:t>
+      </w:r>
+      <w:bookmarkEnd w:id="31"/>
+    </w:p>
+    <w:p>
+      <w:r>
+        <w:t xml:space="preserve">Ein anderer Datenbank-Typ kann in der Konfiguration von </w:t>
+      </w:r>
+      <w:proofErr w:type="spellStart"/>
+      <w:r>
+        <w:t>Doctrine</w:t>
+      </w:r>
+      <w:proofErr w:type="spellEnd"/>
+      <w:r>
+        <w:t xml:space="preserve"> hinte</w:t>
+      </w:r>
+      <w:r>
+        <w:t xml:space="preserve">rlegt werden. Sofern dieser von </w:t>
+      </w:r>
+      <w:proofErr w:type="spellStart"/>
+      <w:r>
+        <w:t>Doctrine</w:t>
+      </w:r>
+      <w:proofErr w:type="spellEnd"/>
+      <w:r>
+        <w:t xml:space="preserve"> unterstützt wird </w:t>
+      </w:r>
+      <w:r>
+        <w:t>(</w:t>
+      </w:r>
+      <w:hyperlink r:id="rId19" w:anchor="driver" w:history="1">
+        <w:r>
+          <w:rPr>
+            <w:rStyle w:val="Hyperlink"/>
+          </w:rPr>
+          <w:t>http://doctrine-dbal.readthedocs.org/en/latest/reference/configuration.html#driver</w:t>
+        </w:r>
+      </w:hyperlink>
+      <w:r>
+        <w:t>) und die RAND() Funktion unterstützt.</w:t>
+      </w:r>
+    </w:p>
+    <w:p>
+      <w:pPr>
+        <w:jc w:val="both"/>
+      </w:pPr>
+      <w:r>
+        <w:t>Sollte die RAND() Funktion nicht unterstützt werden, muss eine andere Möglichkeit zum Laden eines Zufälligen Wortes gefunden werden.</w:t>
+      </w:r>
+    </w:p>
+    <w:p>
+      <w:pPr>
+        <w:pStyle w:val="berschrift1"/>
+      </w:pPr>
+      <w:bookmarkStart w:id="32" w:name="_Toc431134668"/>
+      <w:r>
+        <w:t>GUI-Prototypen</w:t>
+      </w:r>
+      <w:bookmarkEnd w:id="32"/>
+    </w:p>
+    <w:p>
+      <w:pPr>
+        <w:pStyle w:val="berschrift2"/>
+      </w:pPr>
+      <w:bookmarkStart w:id="33" w:name="_Toc431134669"/>
+      <w:r>
+        <w:t>Spielinterface</w:t>
+      </w:r>
+      <w:bookmarkEnd w:id="33"/>
+    </w:p>
+    <w:p>
       <w:r>
         <w:rPr>
           <w:noProof/>
           <w:lang w:eastAsia="de-CH"/>
         </w:rPr>
         <w:drawing>
-          <wp:inline distT="0" distB="0" distL="0" distR="0" wp14:anchorId="14F4FEFD" wp14:editId="543E2F31">
-            <wp:extent cx="4810125" cy="3899637"/>
-            <wp:effectExtent l="0" t="0" r="0" b="5715"/>
-            <wp:docPr id="2" name="Grafik 2"/>
+          <wp:inline distT="0" distB="0" distL="0" distR="0" wp14:anchorId="46C06D6E" wp14:editId="0C907C24">
+            <wp:extent cx="4495800" cy="3820575"/>
+            <wp:effectExtent l="0" t="0" r="0" b="8890"/>
+            <wp:docPr id="3" name="Grafik 3"/>
             <wp:cNvGraphicFramePr>
               <a:graphicFrameLocks xmlns:a="http://schemas.openxmlformats.org/drawingml/2006/main" noChangeAspect="1"/>
             </wp:cNvGraphicFramePr>
@@ -6721,7 +7077,7 @@
                     <pic:cNvPicPr/>
                   </pic:nvPicPr>
                   <pic:blipFill>
-                    <a:blip r:embed="rId19"/>
+                    <a:blip r:embed="rId20"/>
                     <a:stretch>
                       <a:fillRect/>
                     </a:stretch>
@@ -6729,7 +7085,7 @@
                   <pic:spPr>
                     <a:xfrm>
                       <a:off x="0" y="0"/>
-                      <a:ext cx="4817418" cy="3905549"/>
+                      <a:ext cx="4500205" cy="3824318"/>
                     </a:xfrm>
                     <a:prstGeom prst="rect">
                       <a:avLst/>
@@ -6744,234 +7100,26 @@
     </w:p>
     <w:p>
       <w:pPr>
-        <w:pStyle w:val="berschrift3"/>
+        <w:pStyle w:val="berschrift2"/>
       </w:pPr>
-      <w:bookmarkStart w:id="25" w:name="_Toc431133532"/>
-      <w:r>
-        <w:t>Anmerkungen</w:t>
-      </w:r>
-      <w:bookmarkEnd w:id="25"/>
+      <w:bookmarkStart w:id="34" w:name="_Toc431134670"/>
+      <w:r>
+        <w:lastRenderedPageBreak/>
+        <w:t>Wörteradministration</w:t>
+      </w:r>
+      <w:bookmarkEnd w:id="34"/>
     </w:p>
     <w:p>
-      <w:pPr>
-        <w:pStyle w:val="Listenabsatz"/>
-        <w:numPr>
-          <w:ilvl w:val="0"/>
-          <w:numId w:val="1"/>
-        </w:numPr>
-      </w:pPr>
-      <w:r>
-        <w:t xml:space="preserve">Als </w:t>
-      </w:r>
-      <w:proofErr w:type="spellStart"/>
-      <w:r>
-        <w:t>prefix</w:t>
-      </w:r>
-      <w:proofErr w:type="spellEnd"/>
-      <w:r>
-        <w:t xml:space="preserve"> für die Tabellennamen wurde „hm_“ gewählt</w:t>
-      </w:r>
-    </w:p>
-    <w:p>
-      <w:pPr>
-        <w:pStyle w:val="Listenabsatz"/>
-        <w:numPr>
-          <w:ilvl w:val="0"/>
-          <w:numId w:val="1"/>
-        </w:numPr>
-      </w:pPr>
-      <w:r>
-        <w:t>Das Wort wird als String gespeichert, da es ansonsten zu Verwirrung beim Benutzer führen kann, wenn das Wort geändert wird, während das Spiel noch im Gang ist. Auch könnten bereits als verloren oder gewonnene Spiele so ungültig gespeichert sein.</w:t>
-      </w:r>
-      <w:r>
-        <w:t xml:space="preserve"> </w:t>
-      </w:r>
-    </w:p>
-    <w:p>
-      <w:pPr>
-        <w:pStyle w:val="berschrift2"/>
-      </w:pPr>
-      <w:bookmarkStart w:id="26" w:name="_Toc431133533"/>
-      <w:r>
-        <w:t>Austauschbarkeit der Tiers</w:t>
-      </w:r>
-      <w:bookmarkEnd w:id="26"/>
-    </w:p>
-    <w:p>
-      <w:pPr>
-        <w:pStyle w:val="berschrift3"/>
-      </w:pPr>
-      <w:bookmarkStart w:id="27" w:name="_Toc431133534"/>
-      <w:r>
-        <w:t xml:space="preserve">Tier 1 – </w:t>
-      </w:r>
-      <w:proofErr w:type="spellStart"/>
-      <w:r>
-        <w:t>Presentation</w:t>
-      </w:r>
-      <w:bookmarkEnd w:id="27"/>
-      <w:proofErr w:type="spellEnd"/>
-    </w:p>
-    <w:p>
-      <w:r>
-        <w:t xml:space="preserve">Ein austauschen dieses Tiers würde Zwangsweise auch zu Anpassungen im zweiten Tier führen. </w:t>
-      </w:r>
-    </w:p>
-    <w:p>
-      <w:r>
-        <w:t>Es wäre zum Beispiel möglich, den zweiten Tier als API zu gestalten, und beim ersten Tier mit Angular JS zu arbeiten.</w:t>
-      </w:r>
-    </w:p>
-    <w:p>
-      <w:pPr>
-        <w:pStyle w:val="berschrift3"/>
-      </w:pPr>
-      <w:bookmarkStart w:id="28" w:name="_Toc431133535"/>
-      <w:r>
-        <w:t>Tier 2 – Webserver</w:t>
-      </w:r>
-      <w:bookmarkEnd w:id="28"/>
-    </w:p>
-    <w:p>
-      <w:r>
-        <w:t>Dieser Tier ist der wohl am schwersten austauschbare. Eine Änderung hier würde zwangsweise auch zu Anpassungen im ersten Tier bzw. eine gänzliche Neugestaltung dessen notwendig machen. Ausserdem müsste je nach verwendeter Programmiersprache auch der dritte Tier ausgewechselt werden.</w:t>
-      </w:r>
-    </w:p>
-    <w:p>
-      <w:pPr>
-        <w:pStyle w:val="berschrift3"/>
-      </w:pPr>
-      <w:bookmarkStart w:id="29" w:name="_Toc431133536"/>
-      <w:r>
-        <w:t xml:space="preserve">Tier 3 – </w:t>
-      </w:r>
-      <w:proofErr w:type="spellStart"/>
-      <w:r>
-        <w:t>Application</w:t>
-      </w:r>
-      <w:proofErr w:type="spellEnd"/>
-      <w:r>
-        <w:t xml:space="preserve"> Server</w:t>
-      </w:r>
-      <w:bookmarkEnd w:id="29"/>
-    </w:p>
-    <w:p>
-      <w:r>
-        <w:t xml:space="preserve">Eine Ersetzung von </w:t>
-      </w:r>
-      <w:proofErr w:type="spellStart"/>
-      <w:r>
-        <w:t>Doctrine</w:t>
-      </w:r>
-      <w:proofErr w:type="spellEnd"/>
-      <w:r>
-        <w:t xml:space="preserve"> durch ein anderes oder ein selbst erstelltes ORM oder ähnliches Tool wäre ohne Anpassungen (ausserhalb der im vorherigen Kapitel erwähnten Konfigurationen) möglich, wenn dieses auf die gleiche Weise angesprochen werden kann, wie </w:t>
-      </w:r>
-      <w:proofErr w:type="spellStart"/>
-      <w:r>
-        <w:t>Doctrine</w:t>
-      </w:r>
-      <w:proofErr w:type="spellEnd"/>
-      <w:r>
-        <w:t xml:space="preserve">. Da dies jedoch unwahrscheinlich ist, müssten sämtliche </w:t>
-      </w:r>
-      <w:proofErr w:type="spellStart"/>
-      <w:r>
-        <w:t>Doctrine</w:t>
-      </w:r>
-      <w:proofErr w:type="spellEnd"/>
-      <w:r>
-        <w:t>-Aufrufe an den neuen dritten Tier angepasst werden.</w:t>
-      </w:r>
-    </w:p>
-    <w:p>
-      <w:pPr>
-        <w:pStyle w:val="berschrift3"/>
-      </w:pPr>
-      <w:bookmarkStart w:id="30" w:name="_Toc431133537"/>
-      <w:r>
-        <w:lastRenderedPageBreak/>
-        <w:t>Tier 4 – Datenbank</w:t>
-      </w:r>
-      <w:bookmarkEnd w:id="30"/>
-    </w:p>
-    <w:p>
-      <w:r>
-        <w:t xml:space="preserve">Ein anderer Datenbank-Typ kann in der Konfiguration von </w:t>
-      </w:r>
-      <w:proofErr w:type="spellStart"/>
-      <w:r>
-        <w:t>Doctrine</w:t>
-      </w:r>
-      <w:proofErr w:type="spellEnd"/>
-      <w:r>
-        <w:t xml:space="preserve"> hinte</w:t>
-      </w:r>
-      <w:r>
-        <w:t xml:space="preserve">rlegt werden. Sofern dieser von </w:t>
-      </w:r>
-      <w:proofErr w:type="spellStart"/>
-      <w:r>
-        <w:t>Doctrine</w:t>
-      </w:r>
-      <w:proofErr w:type="spellEnd"/>
-      <w:r>
-        <w:t xml:space="preserve"> unterstützt wird </w:t>
-      </w:r>
-      <w:r>
-        <w:t>(</w:t>
-      </w:r>
-      <w:hyperlink r:id="rId20" w:anchor="driver" w:history="1">
-        <w:r>
-          <w:rPr>
-            <w:rStyle w:val="Hyperlink"/>
-          </w:rPr>
-          <w:t>http://doctrine-dbal.readthedocs.org/en/latest/reference/configuration.html#driver</w:t>
-        </w:r>
-      </w:hyperlink>
-      <w:r>
-        <w:t>) und die RAND() Funktion unterstützt.</w:t>
-      </w:r>
-    </w:p>
-    <w:p>
-      <w:pPr>
-        <w:jc w:val="both"/>
-      </w:pPr>
-      <w:r>
-        <w:t>Sollte die RAND() Funktion nicht unterstützt werden, muss eine andere Möglichkeit zum Laden eines Zufälligen Wortes gefunden werden.</w:t>
-      </w:r>
-    </w:p>
-    <w:p>
-      <w:pPr>
-        <w:pStyle w:val="berschrift1"/>
-      </w:pPr>
-      <w:bookmarkStart w:id="31" w:name="_Toc431133538"/>
-      <w:r>
-        <w:t>GUI-Prototypen</w:t>
-      </w:r>
-      <w:bookmarkEnd w:id="31"/>
-    </w:p>
-    <w:p>
-      <w:pPr>
-        <w:pStyle w:val="berschrift2"/>
-      </w:pPr>
-      <w:bookmarkStart w:id="32" w:name="_Toc431133539"/>
-      <w:r>
-        <w:t>Spielinterface</w:t>
-      </w:r>
-      <w:bookmarkEnd w:id="32"/>
-    </w:p>
-    <w:p>
       <w:r>
         <w:rPr>
           <w:noProof/>
           <w:lang w:eastAsia="de-CH"/>
         </w:rPr>
         <w:drawing>
-          <wp:inline distT="0" distB="0" distL="0" distR="0" wp14:anchorId="46C06D6E" wp14:editId="0C907C24">
-            <wp:extent cx="4495800" cy="3820575"/>
-            <wp:effectExtent l="0" t="0" r="0" b="8890"/>
-            <wp:docPr id="3" name="Grafik 3"/>
+          <wp:inline distT="0" distB="0" distL="0" distR="0" wp14:anchorId="322C6863" wp14:editId="0AD78D54">
+            <wp:extent cx="4187490" cy="3867150"/>
+            <wp:effectExtent l="0" t="0" r="3810" b="0"/>
+            <wp:docPr id="5" name="Grafik 5"/>
             <wp:cNvGraphicFramePr>
               <a:graphicFrameLocks xmlns:a="http://schemas.openxmlformats.org/drawingml/2006/main" noChangeAspect="1"/>
             </wp:cNvGraphicFramePr>
@@ -6991,60 +7139,6 @@
                   <pic:spPr>
                     <a:xfrm>
                       <a:off x="0" y="0"/>
-                      <a:ext cx="4500205" cy="3824318"/>
-                    </a:xfrm>
-                    <a:prstGeom prst="rect">
-                      <a:avLst/>
-                    </a:prstGeom>
-                  </pic:spPr>
-                </pic:pic>
-              </a:graphicData>
-            </a:graphic>
-          </wp:inline>
-        </w:drawing>
-      </w:r>
-    </w:p>
-    <w:p>
-      <w:pPr>
-        <w:pStyle w:val="berschrift2"/>
-      </w:pPr>
-      <w:bookmarkStart w:id="33" w:name="_Toc431133540"/>
-      <w:r>
-        <w:lastRenderedPageBreak/>
-        <w:t>Wörteradministration</w:t>
-      </w:r>
-      <w:bookmarkEnd w:id="33"/>
-    </w:p>
-    <w:p>
-      <w:r>
-        <w:rPr>
-          <w:noProof/>
-          <w:lang w:eastAsia="de-CH"/>
-        </w:rPr>
-        <w:drawing>
-          <wp:inline distT="0" distB="0" distL="0" distR="0" wp14:anchorId="322C6863" wp14:editId="0AD78D54">
-            <wp:extent cx="4187490" cy="3867150"/>
-            <wp:effectExtent l="0" t="0" r="3810" b="0"/>
-            <wp:docPr id="5" name="Grafik 5"/>
-            <wp:cNvGraphicFramePr>
-              <a:graphicFrameLocks xmlns:a="http://schemas.openxmlformats.org/drawingml/2006/main" noChangeAspect="1"/>
-            </wp:cNvGraphicFramePr>
-            <a:graphic xmlns:a="http://schemas.openxmlformats.org/drawingml/2006/main">
-              <a:graphicData uri="http://schemas.openxmlformats.org/drawingml/2006/picture">
-                <pic:pic xmlns:pic="http://schemas.openxmlformats.org/drawingml/2006/picture">
-                  <pic:nvPicPr>
-                    <pic:cNvPr id="1" name=""/>
-                    <pic:cNvPicPr/>
-                  </pic:nvPicPr>
-                  <pic:blipFill>
-                    <a:blip r:embed="rId22"/>
-                    <a:stretch>
-                      <a:fillRect/>
-                    </a:stretch>
-                  </pic:blipFill>
-                  <pic:spPr>
-                    <a:xfrm>
-                      <a:off x="0" y="0"/>
                       <a:ext cx="4203632" cy="3882057"/>
                     </a:xfrm>
                     <a:prstGeom prst="rect">
@@ -7063,11 +7157,11 @@
       <w:pPr>
         <w:pStyle w:val="berschrift1"/>
       </w:pPr>
-      <w:bookmarkStart w:id="34" w:name="_Toc431133541"/>
+      <w:bookmarkStart w:id="35" w:name="_Toc431134671"/>
       <w:r>
         <w:t>Testfälle</w:t>
       </w:r>
-      <w:bookmarkEnd w:id="34"/>
+      <w:bookmarkEnd w:id="35"/>
     </w:p>
     <w:p>
       <w:pPr>
@@ -7081,7 +7175,7 @@
         </w:rPr>
         <w:t xml:space="preserve">Webseite: </w:t>
       </w:r>
-      <w:hyperlink r:id="rId23" w:history="1">
+      <w:hyperlink r:id="rId22" w:history="1">
         <w:r>
           <w:rPr>
             <w:rStyle w:val="Hyperlink"/>
@@ -8810,11 +8904,11 @@
       <w:pPr>
         <w:pStyle w:val="berschrift2"/>
       </w:pPr>
-      <w:bookmarkStart w:id="35" w:name="_Toc431133542"/>
+      <w:bookmarkStart w:id="36" w:name="_Toc431134672"/>
       <w:r>
         <w:t>Testprotokoll</w:t>
       </w:r>
-      <w:bookmarkEnd w:id="35"/>
+      <w:bookmarkEnd w:id="36"/>
     </w:p>
     <w:tbl>
       <w:tblPr>
@@ -9827,12 +9921,12 @@
       <w:pPr>
         <w:pStyle w:val="berschrift2"/>
       </w:pPr>
-      <w:bookmarkStart w:id="36" w:name="_Toc431133543"/>
+      <w:bookmarkStart w:id="37" w:name="_Toc431134673"/>
       <w:r>
         <w:lastRenderedPageBreak/>
         <w:t>Abnahmeprotokoll</w:t>
       </w:r>
-      <w:bookmarkEnd w:id="36"/>
+      <w:bookmarkEnd w:id="37"/>
     </w:p>
     <w:tbl>
       <w:tblPr>
@@ -15634,7 +15728,7 @@
 </file>
 
 <file path=customXml/itemProps2.xml><?xml version="1.0" encoding="utf-8"?>
-<ds:datastoreItem xmlns:ds="http://schemas.openxmlformats.org/officeDocument/2006/customXml" ds:itemID="{DB8B3243-936C-49BF-BB47-DC56B1289B36}">
+<ds:datastoreItem xmlns:ds="http://schemas.openxmlformats.org/officeDocument/2006/customXml" ds:itemID="{B197B15E-9DBE-4C2E-96C4-13C4CACA5EDD}">
   <ds:schemaRefs>
     <ds:schemaRef ds:uri="http://schemas.openxmlformats.org/officeDocument/2006/bibliography"/>
   </ds:schemaRefs>

</xml_diff>